<commit_message>
cap nhat lai bao cao,excel
</commit_message>
<xml_diff>
--- a/SeminarOlap.docx
+++ b/SeminarOlap.docx
@@ -2,7 +2,11 @@
 <file path=word/document.xml><?xml version="1.0" encoding="utf-8"?>
 <w:document xmlns:wpc="http://schemas.microsoft.com/office/word/2010/wordprocessingCanvas" xmlns:mc="http://schemas.openxmlformats.org/markup-compatibility/2006" xmlns:o="urn:schemas-microsoft-com:office:office" xmlns:r="http://schemas.openxmlformats.org/officeDocument/2006/relationships" xmlns:m="http://schemas.openxmlformats.org/officeDocument/2006/math" xmlns:v="urn:schemas-microsoft-com:vml" xmlns:wp14="http://schemas.microsoft.com/office/word/2010/wordprocessingDrawing" xmlns:wp="http://schemas.openxmlformats.org/drawingml/2006/wordprocessingDrawing" xmlns:w10="urn:schemas-microsoft-com:office:word" xmlns:w="http://schemas.openxmlformats.org/wordprocessingml/2006/main" xmlns:w14="http://schemas.microsoft.com/office/word/2010/wordml" xmlns:w15="http://schemas.microsoft.com/office/word/2012/wordml" xmlns:wpg="http://schemas.microsoft.com/office/word/2010/wordprocessingGroup" xmlns:wpi="http://schemas.microsoft.com/office/word/2010/wordprocessingInk" xmlns:wne="http://schemas.microsoft.com/office/word/2006/wordml" xmlns:wps="http://schemas.microsoft.com/office/word/2010/wordprocessingShape" mc:Ignorable="w14 w15 wp14">
   <w:body>
-    <w:p/>
+    <w:p>
+      <w:r>
+        <w:t>Hình cũ</w:t>
+      </w:r>
+    </w:p>
     <w:p>
       <w:r>
         <w:rPr>
@@ -58,6 +62,53 @@
         </w:drawing>
       </w:r>
     </w:p>
+    <w:p>
+      <w:r>
+        <w:t>Hình mới</w:t>
+      </w:r>
+    </w:p>
+    <w:p>
+      <w:r>
+        <w:rPr>
+          <w:noProof/>
+        </w:rPr>
+        <w:drawing>
+          <wp:inline distT="0" distB="0" distL="0" distR="0" wp14:anchorId="2D960D91" wp14:editId="23F0B7A9">
+            <wp:extent cx="5943600" cy="3765550"/>
+            <wp:effectExtent l="0" t="0" r="0" b="6350"/>
+            <wp:docPr id="2" name="Picture 2"/>
+            <wp:cNvGraphicFramePr>
+              <a:graphicFrameLocks xmlns:a="http://schemas.openxmlformats.org/drawingml/2006/main" noChangeAspect="1"/>
+            </wp:cNvGraphicFramePr>
+            <a:graphic xmlns:a="http://schemas.openxmlformats.org/drawingml/2006/main">
+              <a:graphicData uri="http://schemas.openxmlformats.org/drawingml/2006/picture">
+                <pic:pic xmlns:pic="http://schemas.openxmlformats.org/drawingml/2006/picture">
+                  <pic:nvPicPr>
+                    <pic:cNvPr id="1" name=""/>
+                    <pic:cNvPicPr/>
+                  </pic:nvPicPr>
+                  <pic:blipFill>
+                    <a:blip r:embed="rId5"/>
+                    <a:stretch>
+                      <a:fillRect/>
+                    </a:stretch>
+                  </pic:blipFill>
+                  <pic:spPr>
+                    <a:xfrm>
+                      <a:off x="0" y="0"/>
+                      <a:ext cx="5943600" cy="3765550"/>
+                    </a:xfrm>
+                    <a:prstGeom prst="rect">
+                      <a:avLst/>
+                    </a:prstGeom>
+                  </pic:spPr>
+                </pic:pic>
+              </a:graphicData>
+            </a:graphic>
+          </wp:inline>
+        </w:drawing>
+      </w:r>
+    </w:p>
     <w:p/>
     <w:p/>
     <w:p>
@@ -67,6 +118,7 @@
     </w:p>
     <w:p>
       <w:r>
+        <w:lastRenderedPageBreak/>
         <w:t>Bộ dữ liệu:Llà c</w:t>
       </w:r>
       <w:r>
@@ -187,7 +239,6 @@
         <w:spacing w:before="240"/>
       </w:pPr>
       <w:r>
-        <w:lastRenderedPageBreak/>
         <w:t xml:space="preserve">FSA_SKILL_CODE: </w:t>
       </w:r>
       <w:r>
@@ -349,7 +400,13 @@
         <w:t>Câu 1:</w:t>
       </w:r>
       <w:r>
-        <w:t xml:space="preserve"> Liệt kê các trường  có đối tượng (SUB_POPULATION) là “ENGLISH LANGUAGE LEARNER”  và số lượng người (NUMBER_WRITERS)  lớn nhất đồng thời có hoạt động trong năm học “2007/2008”</w:t>
+        <w:t xml:space="preserve"> Liệ</w:t>
+      </w:r>
+      <w:r>
+        <w:t>t kê 10</w:t>
+      </w:r>
+      <w:r>
+        <w:t xml:space="preserve"> trường  có đối tượng (SUB_POPULATION) là “ENGLISH LANGUAGE LEARNER”  và số lượng người (NUMBER_WRITERS)  lớn nhất đồng thời có hoạt động trong năm học “2007/2008”</w:t>
       </w:r>
     </w:p>
     <w:p>
@@ -371,333 +428,742 @@
         <w:t>Câu 3</w:t>
       </w:r>
       <w:r>
-        <w:rPr>
-          <w:highlight w:val="yellow"/>
-        </w:rPr>
         <w:t>: Tính tổng số lượng người học</w:t>
+      </w:r>
+      <w:r>
+        <w:t>(NUMBER_WRITERS)   của khối (GRADE) 7 ở tất cả các trường trong năm học “2007/2008” tại quận (DISTRICT_NAME) “Sea to Sky”</w:t>
+      </w:r>
+    </w:p>
+    <w:p>
+      <w:pPr>
+        <w:rPr>
+          <w:rFonts w:eastAsia="Times New Roman"/>
+          <w:color w:val="000000"/>
+        </w:rPr>
+      </w:pPr>
+      <w:r>
+        <w:t xml:space="preserve">Câu 4: </w:t>
+      </w:r>
+      <w:r>
+        <w:t xml:space="preserve">Tìm trường </w:t>
+      </w:r>
+      <w:r>
+        <w:rPr>
+          <w:rFonts w:eastAsia="Times New Roman"/>
+          <w:color w:val="000000"/>
+        </w:rPr>
+        <w:t>có số lượng người tham gia</w:t>
+      </w:r>
+      <w:r>
+        <w:rPr>
+          <w:rFonts w:eastAsia="Times New Roman"/>
+          <w:color w:val="000000"/>
+        </w:rPr>
+        <w:t xml:space="preserve"> </w:t>
+      </w:r>
+      <w:r>
+        <w:rPr>
+          <w:rFonts w:eastAsia="Times New Roman"/>
+          <w:color w:val="000000"/>
+        </w:rPr>
+        <w:t>lớn nhất</w:t>
+      </w:r>
+      <w:r>
+        <w:rPr>
+          <w:rFonts w:eastAsia="Times New Roman"/>
+          <w:color w:val="000000"/>
+        </w:rPr>
+        <w:t>(number_writer)</w:t>
+      </w:r>
+      <w:r>
+        <w:rPr>
+          <w:rFonts w:eastAsia="Times New Roman"/>
+          <w:color w:val="000000"/>
+        </w:rPr>
+        <w:t xml:space="preserve"> </w:t>
+      </w:r>
+      <w:r>
+        <w:rPr>
+          <w:rFonts w:eastAsia="Times New Roman"/>
+          <w:color w:val="000000"/>
+        </w:rPr>
+        <w:t>có kĩ năng (FSA_SKILL_CODE) là  “Reading” có học tại năm học “2008/2009”</w:t>
+      </w:r>
+      <w:r>
+        <w:rPr>
+          <w:rFonts w:eastAsia="Times New Roman"/>
+          <w:color w:val="000000"/>
+        </w:rPr>
+        <w:t xml:space="preserve"> và </w:t>
+      </w:r>
+      <w:r>
+        <w:t>(SUB_POPULATION)</w:t>
+      </w:r>
+      <w:r>
+        <w:rPr>
+          <w:rFonts w:eastAsia="Times New Roman"/>
+          <w:color w:val="000000"/>
+        </w:rPr>
+        <w:t xml:space="preserve"> </w:t>
+      </w:r>
+      <w:r>
+        <w:t>là “</w:t>
+      </w:r>
+      <w:r>
+        <w:rPr>
+          <w:rFonts w:eastAsia="Times New Roman"/>
+          <w:color w:val="000000"/>
+        </w:rPr>
+        <w:t>ABORIGINAL”</w:t>
+      </w:r>
+      <w:r>
+        <w:rPr>
+          <w:rFonts w:eastAsia="Times New Roman"/>
+          <w:color w:val="000000"/>
+        </w:rPr>
+        <w:t>.</w:t>
+      </w:r>
+    </w:p>
+    <w:p>
+      <w:pPr>
+        <w:rPr>
+          <w:rFonts w:eastAsia="Times New Roman"/>
+          <w:color w:val="000000"/>
+        </w:rPr>
+      </w:pPr>
+      <w:r>
+        <w:rPr>
+          <w:rFonts w:eastAsia="Times New Roman"/>
+          <w:color w:val="000000"/>
+        </w:rPr>
+        <w:t xml:space="preserve">Câu 5: </w:t>
+      </w:r>
+      <w:r>
+        <w:rPr>
+          <w:rFonts w:eastAsia="Times New Roman"/>
+          <w:color w:val="000000"/>
+        </w:rPr>
+        <w:t>Tìm  top 10 trường</w:t>
+      </w:r>
+      <w:r>
+        <w:t>(</w:t>
+      </w:r>
+      <w:r>
+        <w:rPr>
+          <w:rFonts w:eastAsia="Times New Roman"/>
+          <w:color w:val="000000"/>
+        </w:rPr>
+        <w:t>DISTRICT_NUMBER,</w:t>
+      </w:r>
+      <w:r>
+        <w:rPr>
+          <w:color w:val="000000"/>
+        </w:rPr>
+        <w:t xml:space="preserve"> </w:t>
+      </w:r>
+      <w:r>
+        <w:rPr>
+          <w:rFonts w:eastAsia="Times New Roman"/>
+          <w:color w:val="000000"/>
+        </w:rPr>
+        <w:t>DISTRICT_NAME)  có điểm số(SCORE)  cao nhất trong quận “Central Okanagan” có hoạt động trong năm “2007/2008”</w:t>
+      </w:r>
+    </w:p>
+    <w:p>
+      <w:pPr>
+        <w:rPr>
+          <w:rFonts w:eastAsia="Times New Roman"/>
+          <w:color w:val="000000"/>
+        </w:rPr>
+      </w:pPr>
+    </w:p>
+    <w:p>
+      <w:pPr>
+        <w:rPr>
+          <w:szCs w:val="26"/>
+        </w:rPr>
+      </w:pPr>
+      <w:r>
+        <w:rPr>
+          <w:szCs w:val="26"/>
+        </w:rPr>
+        <w:t>Câu 6</w:t>
+      </w:r>
+      <w:r>
+        <w:rPr>
+          <w:szCs w:val="26"/>
+        </w:rPr>
+        <w:t>: Trong năm 2007 – 2008 đối với cấp độ là cấp tỉnh (Data-level : Province level) hãy cho biết những đối tượng nào (sub_population) có số người đạt 50% (number_meeting/number_writer) khảo sát trên tổng số người được khảo sát với kĩ năng là tính toán (numeracy).</w:t>
+      </w:r>
+    </w:p>
+    <w:p>
+      <w:pPr>
+        <w:rPr>
+          <w:szCs w:val="26"/>
+        </w:rPr>
+      </w:pPr>
+      <w:r>
+        <w:rPr>
+          <w:szCs w:val="26"/>
+        </w:rPr>
+        <w:t>Câu 7</w:t>
+      </w:r>
+      <w:r>
+        <w:rPr>
+          <w:szCs w:val="26"/>
+        </w:rPr>
+        <w:t>: Từ năm 2007 – 2016 Với cấp độ là cấp tỉnh (Data-level : province-level) hãy cho biết tỉ lệ những người không biết đọc (FSA_Skill_Code :  Reading) lớn hơn 10%(number_bellow/number_writers) theo từng khoảng năm, chẳng hạn năm 2007 – 2008.</w:t>
+      </w:r>
+    </w:p>
+    <w:p>
+      <w:pPr>
+        <w:rPr>
+          <w:szCs w:val="26"/>
+        </w:rPr>
+      </w:pPr>
+      <w:r>
+        <w:rPr>
+          <w:szCs w:val="26"/>
+        </w:rPr>
+        <w:t>Câu 8</w:t>
+      </w:r>
+      <w:r>
+        <w:rPr>
+          <w:szCs w:val="26"/>
+        </w:rPr>
+        <w:t>: Trong năm 2007-2008 với cấp độ là cấp quận (Data_level : district_level) và trường học thuộc trường công (PUBLIC_OR_INDEPENDENT: BC public school)</w:t>
+      </w:r>
+    </w:p>
+    <w:p>
+      <w:pPr>
+        <w:rPr>
+          <w:szCs w:val="26"/>
+        </w:rPr>
+      </w:pPr>
+      <w:r>
+        <w:rPr>
+          <w:szCs w:val="26"/>
+        </w:rPr>
+        <w:t xml:space="preserve"> . Hãy cho biết 10 quận (district_name) có kĩ năng viết cao nhất (FSA_SKILL_CODE : Writing) trên tổng số người được thực hiện khảo sát (NUMBER_MEETING/</w:t>
+      </w:r>
+      <w:r>
+        <w:t xml:space="preserve"> </w:t>
+      </w:r>
+      <w:r>
+        <w:rPr>
+          <w:szCs w:val="26"/>
+        </w:rPr>
+        <w:t>NUMBER_EXPECTED_WRITERS).</w:t>
+      </w:r>
+    </w:p>
+    <w:p>
+      <w:pPr>
+        <w:rPr>
+          <w:szCs w:val="26"/>
+        </w:rPr>
+      </w:pPr>
+      <w:r>
+        <w:rPr>
+          <w:szCs w:val="26"/>
+        </w:rPr>
+        <w:t>Câu 9</w:t>
+      </w:r>
+      <w:r>
+        <w:rPr>
+          <w:szCs w:val="26"/>
+        </w:rPr>
+        <w:t>: Trong năm 2014-2015 (SCHOOL_YEAR) với những trường (DATA_LEVEL:</w:t>
+      </w:r>
+      <w:r>
+        <w:t xml:space="preserve"> </w:t>
+      </w:r>
+      <w:r>
+        <w:rPr>
+          <w:szCs w:val="26"/>
+        </w:rPr>
+        <w:t>SCHOOL LEVEL) thuộc khối trường tư (PUBLIC_OR_INDEPENDENT : BC Independent School) và với khối lớp 7 hãy cho biết 10 trường học (SCHOOL_NAME) có</w:t>
+      </w:r>
+      <w:r>
+        <w:rPr>
+          <w:szCs w:val="26"/>
+        </w:rPr>
+        <w:t xml:space="preserve"> tỉ lệ </w:t>
+      </w:r>
+      <w:r>
+        <w:rPr>
+          <w:szCs w:val="26"/>
+        </w:rPr>
+        <w:t>(NUMBER_MEETING /NUMBER_EXPECTED_WRITERS)</w:t>
+      </w:r>
+      <w:r>
+        <w:rPr>
+          <w:szCs w:val="26"/>
+        </w:rPr>
+        <w:t xml:space="preserve"> kĩ năng tính toán</w:t>
+      </w:r>
+      <w:r>
+        <w:rPr>
+          <w:szCs w:val="26"/>
+        </w:rPr>
+        <w:t>(Numeracy)</w:t>
+      </w:r>
+      <w:r>
+        <w:rPr>
+          <w:szCs w:val="26"/>
+        </w:rPr>
+        <w:t xml:space="preserve"> cao nhất  với những đối tượng là nam (SUB_POPULATION: MALE).</w:t>
+      </w:r>
+    </w:p>
+    <w:p>
+      <w:pPr>
+        <w:rPr>
+          <w:szCs w:val="26"/>
+        </w:rPr>
+      </w:pPr>
+      <w:r>
+        <w:rPr>
+          <w:szCs w:val="26"/>
+        </w:rPr>
+        <w:lastRenderedPageBreak/>
+        <w:t>Câu 10</w:t>
+      </w:r>
+      <w:r>
+        <w:rPr>
+          <w:szCs w:val="26"/>
+        </w:rPr>
+        <w:t>: Từ năm 2007-2010 (SCHOOL_YEAR) trên toàn tỉnh (DATA_LEVEL) hãy liệt kê 3 đối tượng (SUB_POPULATION) có tỉ lệ biết đọc và biết viết cao nhất (NUMBER_MEETING/</w:t>
+      </w:r>
+      <w:r>
+        <w:t xml:space="preserve"> </w:t>
+      </w:r>
+      <w:r>
+        <w:rPr>
+          <w:szCs w:val="26"/>
+        </w:rPr>
+        <w:t>NUMBER_EXPECTED_WRITERS).</w:t>
+      </w:r>
+    </w:p>
+    <w:p>
+      <w:pPr>
+        <w:rPr>
+          <w:szCs w:val="26"/>
+        </w:rPr>
+      </w:pPr>
+      <w:r>
+        <w:rPr>
+          <w:szCs w:val="26"/>
+        </w:rPr>
+        <w:t>Câu 11</w:t>
+      </w:r>
+      <w:r>
+        <w:rPr>
+          <w:szCs w:val="26"/>
+        </w:rPr>
+        <w:t>: Trong năm 2014-2015 (SCHOOL_YEAR) hãy cho biết tên 10 quận (DISTRICT_NAME) có kĩ năng đọc và viết (FSA_SKILL_CODE: writing, reading) thấp nhất. (NUMBER_MEETING/</w:t>
+      </w:r>
+      <w:r>
+        <w:t xml:space="preserve"> </w:t>
+      </w:r>
+      <w:r>
+        <w:rPr>
+          <w:szCs w:val="26"/>
+        </w:rPr>
+        <w:t>NUMBER_EXPECTED_WRITERS).</w:t>
+      </w:r>
+    </w:p>
+    <w:p>
+      <w:r>
+        <w:t>Câu 12: Liệt kê TOP 10 quận (DISTRICT_NAME) có tổng điểm đánh giá (SCORE) lớn nhất trong năm học (SCHOOL_YEAR) 2012/2013</w:t>
+      </w:r>
+      <w:r>
+        <w:t>).</w:t>
+      </w:r>
+    </w:p>
+    <w:p>
+      <w:r>
+        <w:t>Câu 13: Trong năm học (SCHOOL_YEAR) 2007/2008, cho biết các trường tư thục (PUBLIC OR INDEPENDENT: BC Independent School) có lượng học sinh nữ (SUB_POPULATION: FEMALE) đạt được kỹ năng viết (FSA_SKILL_CODE: Writing) trên 75% kỳ vọng so với tổng số lượng dự thi dự kiến.</w:t>
+      </w:r>
+    </w:p>
+    <w:p/>
+    <w:p>
+      <w:r>
+        <w:t>Câu 14: Với cấp độ dữ liệu (DATA_LEVEL) là SCHOOL LEVEL, thống kê TOP 10 trường (PUBLIC_OR_INDEPENDENT) là BC Public School có số lượng người dự thi đạt loại EXCEEDING thuộc khối (GRADE) 4 ở kỹ năng (FSA_SKILL_CODE) Numeracy cao nhất.</w:t>
+      </w:r>
+    </w:p>
+    <w:p/>
+    <w:p>
+      <w:r>
+        <w:t xml:space="preserve">Câu 15: </w:t>
+      </w:r>
+      <w:r>
+        <w:t xml:space="preserve">Cho biết 3 năm học có số lượng thí sinh thấp nhất và cao nhất </w:t>
+      </w:r>
+      <w:r>
+        <w:t>(SUB_POPULATION) thuộc loại NON ABORIGINAL thi không đạt (NUMBER_BELOW) ở kỹ năng (FSA_SKILL_CODE) Reading</w:t>
+      </w:r>
+      <w:r>
+        <w:t xml:space="preserve"> ở tất cả các năm học</w:t>
+      </w:r>
+    </w:p>
+    <w:p/>
+    <w:p>
+      <w:r>
+        <w:t>Câu 16: Với cấp độ dữ liệu (DATA_LEVEL) là SCHOOL LEVEL, thống kê tỷ lệ của thí sinh (SUB_POPULATION) là MALE bỏ thi (NUMBER_UNKNOWN / NUMBER_EXPECTED_WRITERS) qua từng năm theo từng quận (DISTRICT_NAME)</w:t>
+      </w:r>
+    </w:p>
+    <w:p/>
+    <w:p>
+      <w:r>
+        <w:t>Câu 17: Với cấp độ dữ liệu (DATA_LEVEL) là PROVINCE LEVEL, và phân loại trường (PUBLIC_OR_INDEPENDENT) là PROVINCE - TOTAL. Thống kê tỷ lệ thí sinh dưới chuẩn đánh giá (NUMBER_UNKNOWN) so với tổng số lượt thí sinh dự thi (NUMBER_WRITERS) thuộc loại (SUB_POPULATION) SPECIAL NEEDS NO GIFTED chỉ thuộc khối (GRADE) 7 ở kỹ năng (FSA_SKILL_CODE) Reading.</w:t>
+      </w:r>
+    </w:p>
+    <w:p/>
+    <w:p/>
+    <w:p>
+      <w:r>
+        <w:lastRenderedPageBreak/>
+        <w:t>Cau 1</w:t>
+      </w:r>
+    </w:p>
+    <w:p>
+      <w:r>
+        <w:rPr>
+          <w:noProof/>
+        </w:rPr>
+        <w:drawing>
+          <wp:inline distT="0" distB="0" distL="0" distR="0" wp14:anchorId="7F0E25AF" wp14:editId="40CE2B41">
+            <wp:extent cx="5943600" cy="3341370"/>
+            <wp:effectExtent l="0" t="0" r="0" b="0"/>
+            <wp:docPr id="3" name="Picture 3"/>
+            <wp:cNvGraphicFramePr>
+              <a:graphicFrameLocks xmlns:a="http://schemas.openxmlformats.org/drawingml/2006/main" noChangeAspect="1"/>
+            </wp:cNvGraphicFramePr>
+            <a:graphic xmlns:a="http://schemas.openxmlformats.org/drawingml/2006/main">
+              <a:graphicData uri="http://schemas.openxmlformats.org/drawingml/2006/picture">
+                <pic:pic xmlns:pic="http://schemas.openxmlformats.org/drawingml/2006/picture">
+                  <pic:nvPicPr>
+                    <pic:cNvPr id="1" name=""/>
+                    <pic:cNvPicPr/>
+                  </pic:nvPicPr>
+                  <pic:blipFill>
+                    <a:blip r:embed="rId6"/>
+                    <a:stretch>
+                      <a:fillRect/>
+                    </a:stretch>
+                  </pic:blipFill>
+                  <pic:spPr>
+                    <a:xfrm>
+                      <a:off x="0" y="0"/>
+                      <a:ext cx="5943600" cy="3341370"/>
+                    </a:xfrm>
+                    <a:prstGeom prst="rect">
+                      <a:avLst/>
+                    </a:prstGeom>
+                  </pic:spPr>
+                </pic:pic>
+              </a:graphicData>
+            </a:graphic>
+          </wp:inline>
+        </w:drawing>
+      </w:r>
+    </w:p>
+    <w:p/>
+    <w:p>
+      <w:r>
+        <w:t>Cau 2</w:t>
+      </w:r>
+    </w:p>
+    <w:p>
+      <w:r>
+        <w:rPr>
+          <w:noProof/>
+        </w:rPr>
+        <w:drawing>
+          <wp:inline distT="0" distB="0" distL="0" distR="0" wp14:anchorId="5DB90C51" wp14:editId="265A0DDC">
+            <wp:extent cx="5943600" cy="3341370"/>
+            <wp:effectExtent l="0" t="0" r="0" b="0"/>
+            <wp:docPr id="4" name="Picture 4"/>
+            <wp:cNvGraphicFramePr>
+              <a:graphicFrameLocks xmlns:a="http://schemas.openxmlformats.org/drawingml/2006/main" noChangeAspect="1"/>
+            </wp:cNvGraphicFramePr>
+            <a:graphic xmlns:a="http://schemas.openxmlformats.org/drawingml/2006/main">
+              <a:graphicData uri="http://schemas.openxmlformats.org/drawingml/2006/picture">
+                <pic:pic xmlns:pic="http://schemas.openxmlformats.org/drawingml/2006/picture">
+                  <pic:nvPicPr>
+                    <pic:cNvPr id="1" name=""/>
+                    <pic:cNvPicPr/>
+                  </pic:nvPicPr>
+                  <pic:blipFill>
+                    <a:blip r:embed="rId7"/>
+                    <a:stretch>
+                      <a:fillRect/>
+                    </a:stretch>
+                  </pic:blipFill>
+                  <pic:spPr>
+                    <a:xfrm>
+                      <a:off x="0" y="0"/>
+                      <a:ext cx="5943600" cy="3341370"/>
+                    </a:xfrm>
+                    <a:prstGeom prst="rect">
+                      <a:avLst/>
+                    </a:prstGeom>
+                  </pic:spPr>
+                </pic:pic>
+              </a:graphicData>
+            </a:graphic>
+          </wp:inline>
+        </w:drawing>
+      </w:r>
+    </w:p>
+    <w:p/>
+    <w:p>
+      <w:r>
+        <w:lastRenderedPageBreak/>
+        <w:t xml:space="preserve">Cau 3 </w:t>
+      </w:r>
+    </w:p>
+    <w:p>
+      <w:r>
+        <w:rPr>
+          <w:noProof/>
+        </w:rPr>
+        <w:drawing>
+          <wp:inline distT="0" distB="0" distL="0" distR="0" wp14:anchorId="45A2A5EE" wp14:editId="7A37E122">
+            <wp:extent cx="5943600" cy="3341370"/>
+            <wp:effectExtent l="0" t="0" r="0" b="0"/>
+            <wp:docPr id="5" name="Picture 5"/>
+            <wp:cNvGraphicFramePr>
+              <a:graphicFrameLocks xmlns:a="http://schemas.openxmlformats.org/drawingml/2006/main" noChangeAspect="1"/>
+            </wp:cNvGraphicFramePr>
+            <a:graphic xmlns:a="http://schemas.openxmlformats.org/drawingml/2006/main">
+              <a:graphicData uri="http://schemas.openxmlformats.org/drawingml/2006/picture">
+                <pic:pic xmlns:pic="http://schemas.openxmlformats.org/drawingml/2006/picture">
+                  <pic:nvPicPr>
+                    <pic:cNvPr id="1" name=""/>
+                    <pic:cNvPicPr/>
+                  </pic:nvPicPr>
+                  <pic:blipFill>
+                    <a:blip r:embed="rId8"/>
+                    <a:stretch>
+                      <a:fillRect/>
+                    </a:stretch>
+                  </pic:blipFill>
+                  <pic:spPr>
+                    <a:xfrm>
+                      <a:off x="0" y="0"/>
+                      <a:ext cx="5943600" cy="3341370"/>
+                    </a:xfrm>
+                    <a:prstGeom prst="rect">
+                      <a:avLst/>
+                    </a:prstGeom>
+                  </pic:spPr>
+                </pic:pic>
+              </a:graphicData>
+            </a:graphic>
+          </wp:inline>
+        </w:drawing>
+      </w:r>
+    </w:p>
+    <w:p/>
+    <w:p/>
+    <w:p>
+      <w:r>
+        <w:t>Cau5</w:t>
+      </w:r>
+    </w:p>
+    <w:p>
+      <w:r>
+        <w:rPr>
+          <w:noProof/>
+        </w:rPr>
+        <w:drawing>
+          <wp:inline distT="0" distB="0" distL="0" distR="0" wp14:anchorId="58F7BBFA" wp14:editId="384CBC08">
+            <wp:extent cx="5943600" cy="3341370"/>
+            <wp:effectExtent l="0" t="0" r="0" b="0"/>
+            <wp:docPr id="6" name="Picture 6"/>
+            <wp:cNvGraphicFramePr>
+              <a:graphicFrameLocks xmlns:a="http://schemas.openxmlformats.org/drawingml/2006/main" noChangeAspect="1"/>
+            </wp:cNvGraphicFramePr>
+            <a:graphic xmlns:a="http://schemas.openxmlformats.org/drawingml/2006/main">
+              <a:graphicData uri="http://schemas.openxmlformats.org/drawingml/2006/picture">
+                <pic:pic xmlns:pic="http://schemas.openxmlformats.org/drawingml/2006/picture">
+                  <pic:nvPicPr>
+                    <pic:cNvPr id="1" name=""/>
+                    <pic:cNvPicPr/>
+                  </pic:nvPicPr>
+                  <pic:blipFill>
+                    <a:blip r:embed="rId9"/>
+                    <a:stretch>
+                      <a:fillRect/>
+                    </a:stretch>
+                  </pic:blipFill>
+                  <pic:spPr>
+                    <a:xfrm>
+                      <a:off x="0" y="0"/>
+                      <a:ext cx="5943600" cy="3341370"/>
+                    </a:xfrm>
+                    <a:prstGeom prst="rect">
+                      <a:avLst/>
+                    </a:prstGeom>
+                  </pic:spPr>
+                </pic:pic>
+              </a:graphicData>
+            </a:graphic>
+          </wp:inline>
+        </w:drawing>
+      </w:r>
+    </w:p>
+    <w:p>
+      <w:r>
+        <w:lastRenderedPageBreak/>
+        <w:t>Cau 12</w:t>
+      </w:r>
+    </w:p>
+    <w:p>
+      <w:r>
+        <w:rPr>
+          <w:noProof/>
+        </w:rPr>
+        <w:drawing>
+          <wp:inline distT="0" distB="0" distL="0" distR="0" wp14:anchorId="267ABAFF" wp14:editId="6D50D398">
+            <wp:extent cx="5943600" cy="3341370"/>
+            <wp:effectExtent l="0" t="0" r="0" b="0"/>
+            <wp:docPr id="7" name="Picture 7"/>
+            <wp:cNvGraphicFramePr>
+              <a:graphicFrameLocks xmlns:a="http://schemas.openxmlformats.org/drawingml/2006/main" noChangeAspect="1"/>
+            </wp:cNvGraphicFramePr>
+            <a:graphic xmlns:a="http://schemas.openxmlformats.org/drawingml/2006/main">
+              <a:graphicData uri="http://schemas.openxmlformats.org/drawingml/2006/picture">
+                <pic:pic xmlns:pic="http://schemas.openxmlformats.org/drawingml/2006/picture">
+                  <pic:nvPicPr>
+                    <pic:cNvPr id="1" name=""/>
+                    <pic:cNvPicPr/>
+                  </pic:nvPicPr>
+                  <pic:blipFill>
+                    <a:blip r:embed="rId10"/>
+                    <a:stretch>
+                      <a:fillRect/>
+                    </a:stretch>
+                  </pic:blipFill>
+                  <pic:spPr>
+                    <a:xfrm>
+                      <a:off x="0" y="0"/>
+                      <a:ext cx="5943600" cy="3341370"/>
+                    </a:xfrm>
+                    <a:prstGeom prst="rect">
+                      <a:avLst/>
+                    </a:prstGeom>
+                  </pic:spPr>
+                </pic:pic>
+              </a:graphicData>
+            </a:graphic>
+          </wp:inline>
+        </w:drawing>
+      </w:r>
+    </w:p>
+    <w:p/>
+    <w:p>
+      <w:r>
+        <w:t>Cau 15</w:t>
+      </w:r>
+    </w:p>
+    <w:p>
+      <w:r>
+        <w:rPr>
+          <w:noProof/>
+        </w:rPr>
+        <w:drawing>
+          <wp:inline distT="0" distB="0" distL="0" distR="0" wp14:anchorId="2A4B276E" wp14:editId="224BE2DD">
+            <wp:extent cx="5943600" cy="3341370"/>
+            <wp:effectExtent l="0" t="0" r="0" b="0"/>
+            <wp:docPr id="8" name="Picture 8"/>
+            <wp:cNvGraphicFramePr>
+              <a:graphicFrameLocks xmlns:a="http://schemas.openxmlformats.org/drawingml/2006/main" noChangeAspect="1"/>
+            </wp:cNvGraphicFramePr>
+            <a:graphic xmlns:a="http://schemas.openxmlformats.org/drawingml/2006/main">
+              <a:graphicData uri="http://schemas.openxmlformats.org/drawingml/2006/picture">
+                <pic:pic xmlns:pic="http://schemas.openxmlformats.org/drawingml/2006/picture">
+                  <pic:nvPicPr>
+                    <pic:cNvPr id="1" name=""/>
+                    <pic:cNvPicPr/>
+                  </pic:nvPicPr>
+                  <pic:blipFill>
+                    <a:blip r:embed="rId11"/>
+                    <a:stretch>
+                      <a:fillRect/>
+                    </a:stretch>
+                  </pic:blipFill>
+                  <pic:spPr>
+                    <a:xfrm>
+                      <a:off x="0" y="0"/>
+                      <a:ext cx="5943600" cy="3341370"/>
+                    </a:xfrm>
+                    <a:prstGeom prst="rect">
+                      <a:avLst/>
+                    </a:prstGeom>
+                  </pic:spPr>
+                </pic:pic>
+              </a:graphicData>
+            </a:graphic>
+          </wp:inline>
+        </w:drawing>
+      </w:r>
+    </w:p>
+    <w:p/>
+    <w:p>
+      <w:r>
+        <w:lastRenderedPageBreak/>
+        <w:t>Cau 14</w:t>
+      </w:r>
+    </w:p>
+    <w:p>
+      <w:r>
+        <w:rPr>
+          <w:noProof/>
+        </w:rPr>
+        <w:drawing>
+          <wp:inline distT="0" distB="0" distL="0" distR="0" wp14:anchorId="053BD478" wp14:editId="254AB131">
+            <wp:extent cx="5943600" cy="3341370"/>
+            <wp:effectExtent l="0" t="0" r="0" b="0"/>
+            <wp:docPr id="9" name="Picture 9"/>
+            <wp:cNvGraphicFramePr>
+              <a:graphicFrameLocks xmlns:a="http://schemas.openxmlformats.org/drawingml/2006/main" noChangeAspect="1"/>
+            </wp:cNvGraphicFramePr>
+            <a:graphic xmlns:a="http://schemas.openxmlformats.org/drawingml/2006/main">
+              <a:graphicData uri="http://schemas.openxmlformats.org/drawingml/2006/picture">
+                <pic:pic xmlns:pic="http://schemas.openxmlformats.org/drawingml/2006/picture">
+                  <pic:nvPicPr>
+                    <pic:cNvPr id="1" name=""/>
+                    <pic:cNvPicPr/>
+                  </pic:nvPicPr>
+                  <pic:blipFill>
+                    <a:blip r:embed="rId12"/>
+                    <a:stretch>
+                      <a:fillRect/>
+                    </a:stretch>
+                  </pic:blipFill>
+                  <pic:spPr>
+                    <a:xfrm>
+                      <a:off x="0" y="0"/>
+                      <a:ext cx="5943600" cy="3341370"/>
+                    </a:xfrm>
+                    <a:prstGeom prst="rect">
+                      <a:avLst/>
+                    </a:prstGeom>
+                  </pic:spPr>
+                </pic:pic>
+              </a:graphicData>
+            </a:graphic>
+          </wp:inline>
+        </w:drawing>
       </w:r>
       <w:bookmarkStart w:id="0" w:name="_GoBack"/>
       <w:bookmarkEnd w:id="0"/>
-      <w:r>
-        <w:t>(NUMBER_WRITERS)   của khối (GRADE) 7 ở tất cả các trường trong năm học “2007/2008” tại quận (DISTRICT_NAME) “Sea to Sky”</w:t>
-      </w:r>
-    </w:p>
-    <w:p>
-      <w:pPr>
-        <w:rPr>
-          <w:rFonts w:eastAsia="Times New Roman"/>
-          <w:color w:val="000000"/>
-        </w:rPr>
-      </w:pPr>
-      <w:r>
-        <w:t xml:space="preserve">Câu 4: </w:t>
-      </w:r>
-      <w:r>
-        <w:t>Tìm trường (</w:t>
-      </w:r>
-      <w:r>
-        <w:rPr>
-          <w:rFonts w:eastAsia="Times New Roman"/>
-          <w:color w:val="000000"/>
-        </w:rPr>
-        <w:t>DISTRICT_NUMBER,</w:t>
-      </w:r>
-      <w:r>
-        <w:rPr>
-          <w:color w:val="000000"/>
-        </w:rPr>
-        <w:t xml:space="preserve"> </w:t>
-      </w:r>
-      <w:r>
-        <w:rPr>
-          <w:rFonts w:eastAsia="Times New Roman"/>
-          <w:color w:val="000000"/>
-        </w:rPr>
-        <w:t xml:space="preserve">DISTRICT_NAME) có số lượng người học </w:t>
-      </w:r>
-      <w:r>
-        <w:t>(SUB_POPULATION)</w:t>
-      </w:r>
-    </w:p>
-    <w:p>
-      <w:pPr>
-        <w:rPr>
-          <w:rFonts w:eastAsia="Times New Roman"/>
-          <w:color w:val="000000"/>
-        </w:rPr>
-      </w:pPr>
-      <w:r>
-        <w:t>là “</w:t>
-      </w:r>
-      <w:r>
-        <w:rPr>
-          <w:rFonts w:eastAsia="Times New Roman"/>
-          <w:color w:val="000000"/>
-        </w:rPr>
-        <w:t>ABORIGINAL” và có kĩ năng (FSA_SKILL_CODE) là  “Reading” lớn nhất có học tại năm học “2008/2009”</w:t>
-      </w:r>
-    </w:p>
-    <w:p>
-      <w:pPr>
-        <w:rPr>
-          <w:rFonts w:eastAsia="Times New Roman"/>
-          <w:color w:val="000000"/>
-        </w:rPr>
-      </w:pPr>
-      <w:r>
-        <w:rPr>
-          <w:rFonts w:eastAsia="Times New Roman"/>
-          <w:color w:val="000000"/>
-        </w:rPr>
-        <w:t xml:space="preserve">Câu 5: </w:t>
-      </w:r>
-      <w:r>
-        <w:rPr>
-          <w:rFonts w:eastAsia="Times New Roman"/>
-          <w:color w:val="000000"/>
-        </w:rPr>
-        <w:t>Tìm  top 10 trường</w:t>
-      </w:r>
-      <w:r>
-        <w:t>(</w:t>
-      </w:r>
-      <w:r>
-        <w:rPr>
-          <w:rFonts w:eastAsia="Times New Roman"/>
-          <w:color w:val="000000"/>
-        </w:rPr>
-        <w:t>DISTRICT_NUMBER,</w:t>
-      </w:r>
-      <w:r>
-        <w:rPr>
-          <w:color w:val="000000"/>
-        </w:rPr>
-        <w:t xml:space="preserve"> </w:t>
-      </w:r>
-      <w:r>
-        <w:rPr>
-          <w:rFonts w:eastAsia="Times New Roman"/>
-          <w:color w:val="000000"/>
-        </w:rPr>
-        <w:t>DISTRICT_NAME)  có điểm số(SCORE)  cao nhất trong quận “Central Okanagan” có hoạt động trong năm “2007/2008”</w:t>
-      </w:r>
-    </w:p>
-    <w:p>
-      <w:pPr>
-        <w:rPr>
-          <w:rFonts w:eastAsia="Times New Roman"/>
-          <w:color w:val="000000"/>
-        </w:rPr>
-      </w:pPr>
-      <w:r>
-        <w:rPr>
-          <w:rFonts w:eastAsia="Times New Roman"/>
-          <w:color w:val="000000"/>
-        </w:rPr>
-        <w:t>---</w:t>
-      </w:r>
-    </w:p>
-    <w:p>
-      <w:pPr>
-        <w:rPr>
-          <w:szCs w:val="26"/>
-        </w:rPr>
-      </w:pPr>
-      <w:r>
-        <w:rPr>
-          <w:szCs w:val="26"/>
-        </w:rPr>
-        <w:t>Câu 6</w:t>
-      </w:r>
-      <w:r>
-        <w:rPr>
-          <w:szCs w:val="26"/>
-        </w:rPr>
-        <w:t>: Trong năm 2007 – 2008 đối với cấp độ là cấp tỉnh (Data-level : Province level) hãy cho biết những đối tượng nào (sub_population) có số người đạt 50% (number_meeting/number_writer) khảo sát trên tổng số người được khảo sát với kĩ năng là tính toán (numeracy).</w:t>
-      </w:r>
-    </w:p>
-    <w:p>
-      <w:pPr>
-        <w:rPr>
-          <w:szCs w:val="26"/>
-        </w:rPr>
-      </w:pPr>
-      <w:r>
-        <w:rPr>
-          <w:szCs w:val="26"/>
-        </w:rPr>
-        <w:t>Câu 7</w:t>
-      </w:r>
-      <w:r>
-        <w:rPr>
-          <w:szCs w:val="26"/>
-        </w:rPr>
-        <w:t>: Từ năm 2007 – 2016 Với cấp độ là cấp tỉnh (Data-level : province-level) hãy cho biết tỉ lệ những người không biết đọc (FSA_Skill_Code :  Reading) lớn hơn 10%(number_bellow/number_writers) theo từng khoảng năm, chẳng hạn năm 2007 – 2008.</w:t>
-      </w:r>
-    </w:p>
-    <w:p>
-      <w:pPr>
-        <w:rPr>
-          <w:szCs w:val="26"/>
-        </w:rPr>
-      </w:pPr>
-      <w:r>
-        <w:rPr>
-          <w:szCs w:val="26"/>
-        </w:rPr>
-        <w:t>Câu 8</w:t>
-      </w:r>
-      <w:r>
-        <w:rPr>
-          <w:szCs w:val="26"/>
-        </w:rPr>
-        <w:t>: Trong năm 2007-2008 với cấp độ là cấp quận (Data_level : district_level) và trường học thuộc trường công (PUBLIC_OR_INDEPENDENT: BC public school)</w:t>
-      </w:r>
-    </w:p>
-    <w:p>
-      <w:pPr>
-        <w:rPr>
-          <w:szCs w:val="26"/>
-        </w:rPr>
-      </w:pPr>
-      <w:r>
-        <w:rPr>
-          <w:szCs w:val="26"/>
-        </w:rPr>
-        <w:t xml:space="preserve"> . Hãy cho biết 10 quận (district_name) có kĩ năng viết cao nhất (FSA_SKILL_CODE : Writing) trên tổng số người được thực hiện khảo sát (NUMBER_MEETING/</w:t>
-      </w:r>
-      <w:r>
-        <w:t xml:space="preserve"> </w:t>
-      </w:r>
-      <w:r>
-        <w:rPr>
-          <w:szCs w:val="26"/>
-        </w:rPr>
-        <w:t>NUMBER_EXPECTED_WRITERS).</w:t>
-      </w:r>
-    </w:p>
-    <w:p>
-      <w:pPr>
-        <w:rPr>
-          <w:szCs w:val="26"/>
-        </w:rPr>
-      </w:pPr>
-      <w:r>
-        <w:rPr>
-          <w:szCs w:val="26"/>
-        </w:rPr>
-        <w:t>Câu 9</w:t>
-      </w:r>
-      <w:r>
-        <w:rPr>
-          <w:szCs w:val="26"/>
-        </w:rPr>
-        <w:t>: Trong năm 2014-2015 (SCHOOL_YEAR) với những trường (DATA_LEVEL:</w:t>
-      </w:r>
-      <w:r>
-        <w:t xml:space="preserve"> </w:t>
-      </w:r>
-      <w:r>
-        <w:rPr>
-          <w:szCs w:val="26"/>
-        </w:rPr>
-        <w:t>SCHOOL LEVEL) thuộc khối trường tư (PUBLIC_OR_INDEPENDENT : BC Independent School) và với khối lớp 7 hãy cho biết 10 trường học (SCHOOL_NAME) có kĩ năng tính toán cao nhất (NUMBER_MEETING /NUMBER_EXPECTED_WRITERS) với những đối tượng là nam (SUB_POPULATION: MALE).</w:t>
-      </w:r>
-    </w:p>
-    <w:p>
-      <w:pPr>
-        <w:rPr>
-          <w:szCs w:val="26"/>
-        </w:rPr>
-      </w:pPr>
-      <w:r>
-        <w:rPr>
-          <w:szCs w:val="26"/>
-        </w:rPr>
-        <w:lastRenderedPageBreak/>
-        <w:t>Câu 10</w:t>
-      </w:r>
-      <w:r>
-        <w:rPr>
-          <w:szCs w:val="26"/>
-        </w:rPr>
-        <w:t>: Từ năm 2007-2010 (SCHOOL_YEAR) trên toàn tỉnh (DATA_LEVEL) hãy liệt kê 3 đối tượng (SUB_POPULATION) có tỉ lệ biết đọc và biết viết cao nhất (NUMBER_MEETING/</w:t>
-      </w:r>
-      <w:r>
-        <w:t xml:space="preserve"> </w:t>
-      </w:r>
-      <w:r>
-        <w:rPr>
-          <w:szCs w:val="26"/>
-        </w:rPr>
-        <w:t>NUMBER_EXPECTED_WRITERS).</w:t>
-      </w:r>
-    </w:p>
-    <w:p>
-      <w:pPr>
-        <w:rPr>
-          <w:szCs w:val="26"/>
-        </w:rPr>
-      </w:pPr>
-      <w:r>
-        <w:rPr>
-          <w:szCs w:val="26"/>
-        </w:rPr>
-        <w:t>Câu 11</w:t>
-      </w:r>
-      <w:r>
-        <w:rPr>
-          <w:szCs w:val="26"/>
-        </w:rPr>
-        <w:t>: Trong năm 2014-2015 (SCHOOL_YEAR) hãy cho biết tên 10 quận (DISTRICT_NAME) có kĩ năng đọc và viết (FSA_SKILL_CODE: writing, reading) thấp nhất. (NUMBER_MEETING/</w:t>
-      </w:r>
-      <w:r>
-        <w:t xml:space="preserve"> </w:t>
-      </w:r>
-      <w:r>
-        <w:rPr>
-          <w:szCs w:val="26"/>
-        </w:rPr>
-        <w:t>NUMBER_EXPECTED_WRITERS).</w:t>
-      </w:r>
-    </w:p>
-    <w:p>
-      <w:r>
-        <w:t>Câu 12: Liệt kê TOP 10 quận (DISTRICT_NAME) có tổng điểm đánh giá (SCORE) lớn nhất trong năm học (SCHOOL_YEAR) 2012/2013. Không tính các quận trống (DISTRICT_NAME = blank)</w:t>
-      </w:r>
-    </w:p>
-    <w:p>
-      <w:r>
-        <w:t>---</w:t>
-      </w:r>
-    </w:p>
-    <w:p>
-      <w:r>
-        <w:t>Câu 13: Trong năm học (SCHOOL_YEAR) 2007/2008, cho biết các trường tư thục (PUBLIC OR INDEPENDENT: BC Independent School) có lượng học sinh nữ (SUB_POPULATION: FEMALE) đạt được kỹ năng viết (FSA_SKILL_CODE: Writing) trên 75% kỳ vọng so với tổng số lượng dự thi dự kiến.</w:t>
-      </w:r>
     </w:p>
     <w:p/>
     <w:p>
       <w:r>
-        <w:t>Câu 14: Với cấp độ dữ liệu (DATA_LEVEL) là SCHOOL LEVEL, thống kê TOP 10 trường (PUBLIC_OR_INDEPENDENT) là BC Public School có số lượng người dự thi đạt loại EXCEEDING thuộc khối (GRADE) 4 ở kỹ năng (FSA_SKILL_CODE) Numeracy cao nhất.</w:t>
-      </w:r>
-    </w:p>
-    <w:p/>
-    <w:p>
-      <w:r>
-        <w:t>Câu 15: So sánh số lượng thí sinh là người dân tộc (SUB_POPULATION) NON ABORIGINAL thi không đạt (NUMBER_BELOW) ở kỹ năng (FSA_SKILL_CODE) Reading qua từng năm học (SCHOOL_YEAR)</w:t>
-      </w:r>
-    </w:p>
-    <w:p/>
-    <w:p>
-      <w:r>
-        <w:t>Câu 16: Với cấp độ dữ liệu (DATA_LEVEL) là SCHOOL LEVEL, thống kê tỷ lệ của thí sinh (SUB_POPULATION) là MALE bỏ thi (NUMBER_UNKNOWN / NUMBER_EXPECTED_WRITERS) qua từng năm theo từng quận (DISTRICT_NAME)</w:t>
-      </w:r>
-    </w:p>
-    <w:p/>
-    <w:p>
-      <w:r>
-        <w:t>Câu 17: Với cấp độ dữ liệu (DATA_LEVEL) là PROVINCE LEVEL, và phân loại trường (PUBLIC_OR_INDEPENDENT) là PROVINCE - TOTAL. Thống kê tỷ lệ thí sinh dưới chuẩn đánh giá (NUMBER_UNKNOWN) so với tổng số lượt thí sinh dự thi (NUMBER_WRITERS) thuộc loại (SUB_POPULATION) SPECIAL NEEDS NO GIFTED chỉ thuộc khối (GRADE) 7 ở kỹ năng (FSA_SKILL_CODE) Reading.</w:t>
+        <w:t>https://www.youtube.com/watch?v=G3_Ftj1ZeXs</w:t>
       </w:r>
     </w:p>
     <w:sectPr>

</xml_diff>

<commit_message>
Update version 2-Lam bao cao nop bai tap nhom
</commit_message>
<xml_diff>
--- a/SeminarOlap.docx
+++ b/SeminarOlap.docx
@@ -428,7 +428,16 @@
         <w:t>Câu 3</w:t>
       </w:r>
       <w:r>
-        <w:t>: Tính tổng số lượng người học</w:t>
+        <w:t xml:space="preserve">: </w:t>
+      </w:r>
+      <w:r>
+        <w:t>S</w:t>
+      </w:r>
+      <w:r>
+        <w:t>ố lượng ngườ</w:t>
+      </w:r>
+      <w:r>
+        <w:t xml:space="preserve">i tham dự </w:t>
       </w:r>
       <w:r>
         <w:t>(NUMBER_WRITERS)   của khối (GRADE) 7 ở tất cả các trường trong năm học “2007/2008” tại quận (DISTRICT_NAME) “Sea to Sky”</w:t>
@@ -445,7 +454,10 @@
         <w:t xml:space="preserve">Câu 4: </w:t>
       </w:r>
       <w:r>
-        <w:t xml:space="preserve">Tìm trường </w:t>
+        <w:t>T</w:t>
+      </w:r>
+      <w:r>
+        <w:t xml:space="preserve">rường </w:t>
       </w:r>
       <w:r>
         <w:rPr>
@@ -473,6 +485,13 @@
           <w:rFonts w:eastAsia="Times New Roman"/>
           <w:color w:val="000000"/>
         </w:rPr>
+        <w:t xml:space="preserve"> </w:t>
+      </w:r>
+      <w:r>
+        <w:rPr>
+          <w:rFonts w:eastAsia="Times New Roman"/>
+          <w:color w:val="000000"/>
+        </w:rPr>
         <w:t>(number_writer)</w:t>
       </w:r>
       <w:r>
@@ -543,7 +562,14 @@
           <w:rFonts w:eastAsia="Times New Roman"/>
           <w:color w:val="000000"/>
         </w:rPr>
-        <w:t>Tìm  top 10 trường</w:t>
+        <w:t>T</w:t>
+      </w:r>
+      <w:r>
+        <w:rPr>
+          <w:rFonts w:eastAsia="Times New Roman"/>
+          <w:color w:val="000000"/>
+        </w:rPr>
+        <w:t>op 10 trường</w:t>
       </w:r>
       <w:r>
         <w:t>(</w:t>
@@ -572,14 +598,6 @@
     <w:p>
       <w:pPr>
         <w:rPr>
-          <w:rFonts w:eastAsia="Times New Roman"/>
-          <w:color w:val="000000"/>
-        </w:rPr>
-      </w:pPr>
-    </w:p>
-    <w:p>
-      <w:pPr>
-        <w:rPr>
           <w:szCs w:val="26"/>
         </w:rPr>
       </w:pPr>
@@ -593,26 +611,19 @@
         <w:rPr>
           <w:szCs w:val="26"/>
         </w:rPr>
-        <w:t>: Trong năm 2007 – 2008 đối với cấp độ là cấp tỉnh (Data-level : Province level) hãy cho biết những đối tượng nào (sub_population) có số người đạt 50% (number_meeting/number_writer) khảo sát trên tổng số người được khảo sát với kĩ năng là tính toán (numeracy).</w:t>
-      </w:r>
-    </w:p>
-    <w:p>
-      <w:pPr>
-        <w:rPr>
-          <w:szCs w:val="26"/>
-        </w:rPr>
-      </w:pPr>
-      <w:r>
-        <w:rPr>
-          <w:szCs w:val="26"/>
-        </w:rPr>
-        <w:t>Câu 7</w:t>
-      </w:r>
-      <w:r>
-        <w:rPr>
-          <w:szCs w:val="26"/>
-        </w:rPr>
-        <w:t>: Từ năm 2007 – 2016 Với cấp độ là cấp tỉnh (Data-level : province-level) hãy cho biết tỉ lệ những người không biết đọc (FSA_Skill_Code :  Reading) lớn hơn 10%(number_bellow/number_writers) theo từng khoảng năm, chẳng hạn năm 2007 – 2008.</w:t>
+        <w:t xml:space="preserve">: Trong năm 2007 – 2008 đối với cấp độ là cấp tỉnh (Data-level : Province level) hãy cho biết những đối tượng nào (sub_population) có người </w:t>
+      </w:r>
+      <w:r>
+        <w:rPr>
+          <w:szCs w:val="26"/>
+        </w:rPr>
+        <w:t xml:space="preserve">vượt chỉ tiêu </w:t>
+      </w:r>
+      <w:r>
+        <w:rPr>
+          <w:szCs w:val="26"/>
+        </w:rPr>
+        <w:t>với kĩ năng là tính toán (numeracy).</w:t>
       </w:r>
     </w:p>
     <w:p>
@@ -644,16 +655,37 @@
         <w:rPr>
           <w:szCs w:val="26"/>
         </w:rPr>
-        <w:t xml:space="preserve"> . Hãy cho biết 10 quận (district_name) có kĩ năng viết cao nhất (FSA_SKILL_CODE : Writing) trên tổng số người được thực hiện khảo sát (NUMBER_MEETING/</w:t>
-      </w:r>
-      <w:r>
+        <w:t xml:space="preserve"> .</w:t>
+      </w:r>
+      <w:r>
+        <w:rPr>
+          <w:szCs w:val="26"/>
+        </w:rPr>
         <w:t xml:space="preserve"> </w:t>
       </w:r>
       <w:r>
         <w:rPr>
           <w:szCs w:val="26"/>
         </w:rPr>
-        <w:t>NUMBER_EXPECTED_WRITERS).</w:t>
+        <w:t xml:space="preserve"> Hãy cho biết 10 quận (district_name) có </w:t>
+      </w:r>
+      <w:r>
+        <w:rPr>
+          <w:szCs w:val="26"/>
+        </w:rPr>
+        <w:t xml:space="preserve">số người đạt </w:t>
+      </w:r>
+      <w:r>
+        <w:rPr>
+          <w:szCs w:val="26"/>
+        </w:rPr>
+        <w:t>kĩ năng viết cao nhấ</w:t>
+      </w:r>
+      <w:r>
+        <w:rPr>
+          <w:szCs w:val="26"/>
+        </w:rPr>
+        <w:t>t.</w:t>
       </w:r>
     </w:p>
     <w:p>
@@ -687,19 +719,19 @@
         <w:rPr>
           <w:szCs w:val="26"/>
         </w:rPr>
-        <w:t xml:space="preserve"> tỉ lệ </w:t>
-      </w:r>
-      <w:r>
-        <w:rPr>
-          <w:szCs w:val="26"/>
-        </w:rPr>
-        <w:t>(NUMBER_MEETING /NUMBER_EXPECTED_WRITERS)</w:t>
-      </w:r>
-      <w:r>
-        <w:rPr>
-          <w:szCs w:val="26"/>
-        </w:rPr>
-        <w:t xml:space="preserve"> kĩ năng tính toán</w:t>
+        <w:t xml:space="preserve"> </w:t>
+      </w:r>
+      <w:r>
+        <w:rPr>
+          <w:szCs w:val="26"/>
+        </w:rPr>
+        <w:t xml:space="preserve"> số người có </w:t>
+      </w:r>
+      <w:r>
+        <w:rPr>
+          <w:szCs w:val="26"/>
+        </w:rPr>
+        <w:t>kĩ năng tính toán</w:t>
       </w:r>
       <w:r>
         <w:rPr>
@@ -715,121 +747,33 @@
       </w:r>
     </w:p>
     <w:p>
-      <w:pPr>
-        <w:rPr>
-          <w:szCs w:val="26"/>
-        </w:rPr>
-      </w:pPr>
-      <w:r>
-        <w:rPr>
-          <w:szCs w:val="26"/>
-        </w:rPr>
-        <w:lastRenderedPageBreak/>
+      <w:r>
         <w:t>Câu 10</w:t>
       </w:r>
-      <w:r>
-        <w:rPr>
-          <w:szCs w:val="26"/>
-        </w:rPr>
-        <w:t>: Từ năm 2007-2010 (SCHOOL_YEAR) trên toàn tỉnh (DATA_LEVEL) hãy liệt kê 3 đối tượng (SUB_POPULATION) có tỉ lệ biết đọc và biết viết cao nhất (NUMBER_MEETING/</w:t>
-      </w:r>
-      <w:r>
-        <w:t xml:space="preserve"> </w:t>
-      </w:r>
-      <w:r>
-        <w:rPr>
-          <w:szCs w:val="26"/>
-        </w:rPr>
-        <w:t>NUMBER_EXPECTED_WRITERS).</w:t>
-      </w:r>
-    </w:p>
-    <w:p>
-      <w:pPr>
-        <w:rPr>
-          <w:szCs w:val="26"/>
-        </w:rPr>
-      </w:pPr>
-      <w:r>
-        <w:rPr>
-          <w:szCs w:val="26"/>
-        </w:rPr>
-        <w:t>Câu 11</w:t>
-      </w:r>
-      <w:r>
-        <w:rPr>
-          <w:szCs w:val="26"/>
-        </w:rPr>
-        <w:t>: Trong năm 2014-2015 (SCHOOL_YEAR) hãy cho biết tên 10 quận (DISTRICT_NAME) có kĩ năng đọc và viết (FSA_SKILL_CODE: writing, reading) thấp nhất. (NUMBER_MEETING/</w:t>
-      </w:r>
-      <w:r>
-        <w:t xml:space="preserve"> </w:t>
-      </w:r>
-      <w:r>
-        <w:rPr>
-          <w:szCs w:val="26"/>
-        </w:rPr>
-        <w:t>NUMBER_EXPECTED_WRITERS).</w:t>
-      </w:r>
-    </w:p>
-    <w:p>
-      <w:r>
-        <w:t>Câu 12: Liệt kê TOP 10 quận (DISTRICT_NAME) có tổng điểm đánh giá (SCORE) lớn nhất trong năm học (SCHOOL_YEAR) 2012/2013</w:t>
+      <w:bookmarkStart w:id="0" w:name="_GoBack"/>
+      <w:bookmarkEnd w:id="0"/>
+      <w:r>
+        <w:t>: Liệt kê TOP 10 quận (DISTRICT_NAME) có tổng điểm đánh giá (SCORE) lớn nhất trong năm học (SCHOOL_YEAR) 2012/2013</w:t>
       </w:r>
       <w:r>
         <w:t>).</w:t>
-      </w:r>
-    </w:p>
-    <w:p>
-      <w:r>
-        <w:t>Câu 13: Trong năm học (SCHOOL_YEAR) 2007/2008, cho biết các trường tư thục (PUBLIC OR INDEPENDENT: BC Independent School) có lượng học sinh nữ (SUB_POPULATION: FEMALE) đạt được kỹ năng viết (FSA_SKILL_CODE: Writing) trên 75% kỳ vọng so với tổng số lượng dự thi dự kiến.</w:t>
-      </w:r>
-    </w:p>
-    <w:p/>
-    <w:p>
-      <w:r>
-        <w:t>Câu 14: Với cấp độ dữ liệu (DATA_LEVEL) là SCHOOL LEVEL, thống kê TOP 10 trường (PUBLIC_OR_INDEPENDENT) là BC Public School có số lượng người dự thi đạt loại EXCEEDING thuộc khối (GRADE) 4 ở kỹ năng (FSA_SKILL_CODE) Numeracy cao nhất.</w:t>
-      </w:r>
-    </w:p>
-    <w:p/>
-    <w:p>
-      <w:r>
-        <w:t xml:space="preserve">Câu 15: </w:t>
-      </w:r>
-      <w:r>
-        <w:t xml:space="preserve">Cho biết 3 năm học có số lượng thí sinh thấp nhất và cao nhất </w:t>
-      </w:r>
-      <w:r>
-        <w:t>(SUB_POPULATION) thuộc loại NON ABORIGINAL thi không đạt (NUMBER_BELOW) ở kỹ năng (FSA_SKILL_CODE) Reading</w:t>
-      </w:r>
-      <w:r>
-        <w:t xml:space="preserve"> ở tất cả các năm học</w:t>
-      </w:r>
-    </w:p>
-    <w:p/>
-    <w:p>
-      <w:r>
-        <w:t>Câu 16: Với cấp độ dữ liệu (DATA_LEVEL) là SCHOOL LEVEL, thống kê tỷ lệ của thí sinh (SUB_POPULATION) là MALE bỏ thi (NUMBER_UNKNOWN / NUMBER_EXPECTED_WRITERS) qua từng năm theo từng quận (DISTRICT_NAME)</w:t>
-      </w:r>
-    </w:p>
-    <w:p/>
-    <w:p>
-      <w:r>
-        <w:t>Câu 17: Với cấp độ dữ liệu (DATA_LEVEL) là PROVINCE LEVEL, và phân loại trường (PUBLIC_OR_INDEPENDENT) là PROVINCE - TOTAL. Thống kê tỷ lệ thí sinh dưới chuẩn đánh giá (NUMBER_UNKNOWN) so với tổng số lượt thí sinh dự thi (NUMBER_WRITERS) thuộc loại (SUB_POPULATION) SPECIAL NEEDS NO GIFTED chỉ thuộc khối (GRADE) 7 ở kỹ năng (FSA_SKILL_CODE) Reading.</w:t>
       </w:r>
     </w:p>
     <w:p/>
     <w:p/>
-    <w:p>
-      <w:r>
+    <w:p/>
+    <w:p/>
+    <w:p>
+      <w:r>
+        <w:t>Cau 1</w:t>
+      </w:r>
+    </w:p>
+    <w:p>
+      <w:r>
+        <w:rPr>
+          <w:noProof/>
+        </w:rPr>
         <w:lastRenderedPageBreak/>
-        <w:t>Cau 1</w:t>
-      </w:r>
-    </w:p>
-    <w:p>
-      <w:r>
-        <w:rPr>
-          <w:noProof/>
-        </w:rPr>
         <w:drawing>
           <wp:inline distT="0" distB="0" distL="0" distR="0" wp14:anchorId="7F0E25AF" wp14:editId="40CE2B41">
             <wp:extent cx="5943600" cy="3341370"/>
@@ -918,15 +862,15 @@
     <w:p/>
     <w:p>
       <w:r>
+        <w:t xml:space="preserve">Cau 3 </w:t>
+      </w:r>
+    </w:p>
+    <w:p>
+      <w:r>
+        <w:rPr>
+          <w:noProof/>
+        </w:rPr>
         <w:lastRenderedPageBreak/>
-        <w:t xml:space="preserve">Cau 3 </w:t>
-      </w:r>
-    </w:p>
-    <w:p>
-      <w:r>
-        <w:rPr>
-          <w:noProof/>
-        </w:rPr>
         <w:drawing>
           <wp:inline distT="0" distB="0" distL="0" distR="0" wp14:anchorId="45A2A5EE" wp14:editId="7A37E122">
             <wp:extent cx="5943600" cy="3341370"/>
@@ -1015,15 +959,15 @@
     </w:p>
     <w:p>
       <w:r>
+        <w:t>Cau 12</w:t>
+      </w:r>
+    </w:p>
+    <w:p>
+      <w:r>
+        <w:rPr>
+          <w:noProof/>
+        </w:rPr>
         <w:lastRenderedPageBreak/>
-        <w:t>Cau 12</w:t>
-      </w:r>
-    </w:p>
-    <w:p>
-      <w:r>
-        <w:rPr>
-          <w:noProof/>
-        </w:rPr>
         <w:drawing>
           <wp:inline distT="0" distB="0" distL="0" distR="0" wp14:anchorId="267ABAFF" wp14:editId="6D50D398">
             <wp:extent cx="5943600" cy="3341370"/>
@@ -1112,15 +1056,15 @@
     <w:p/>
     <w:p>
       <w:r>
+        <w:t>Cau 14</w:t>
+      </w:r>
+    </w:p>
+    <w:p>
+      <w:r>
+        <w:rPr>
+          <w:noProof/>
+        </w:rPr>
         <w:lastRenderedPageBreak/>
-        <w:t>Cau 14</w:t>
-      </w:r>
-    </w:p>
-    <w:p>
-      <w:r>
-        <w:rPr>
-          <w:noProof/>
-        </w:rPr>
         <w:drawing>
           <wp:inline distT="0" distB="0" distL="0" distR="0" wp14:anchorId="053BD478" wp14:editId="254AB131">
             <wp:extent cx="5943600" cy="3341370"/>
@@ -1157,8 +1101,6 @@
           </wp:inline>
         </w:drawing>
       </w:r>
-      <w:bookmarkStart w:id="0" w:name="_GoBack"/>
-      <w:bookmarkEnd w:id="0"/>
     </w:p>
     <w:p/>
     <w:p>

</xml_diff>